<commit_message>
small edits; thanks to Justin for feedback
</commit_message>
<xml_diff>
--- a/SoarSuite/Core/Documentation/Soar Tutorial Part 9 - EpMem.docx
+++ b/SoarSuite/Core/Documentation/Soar Tutorial Part 9 - EpMem.docx
@@ -878,7 +878,7 @@
     </w:p>
     <w:p>
       <w:r>
-        <w:t xml:space="preserve">If this command is executed with an </w:t>
+        <w:t xml:space="preserve">This command toggles the state of an </w:t>
       </w:r>
       <w:r>
         <w:rPr>
@@ -887,7 +887,28 @@
         <w:t>attribute</w:t>
       </w:r>
       <w:r>
-        <w:t xml:space="preserve"> that is already in the excluded set, it is removed from the set. By default, </w:t>
+        <w:t xml:space="preserve"> within the set: thus i</w:t>
+      </w:r>
+      <w:r>
+        <w:t>f</w:t>
+      </w:r>
+      <w:r>
+        <w:t xml:space="preserve"> this command is executed with an </w:t>
+      </w:r>
+      <w:r>
+        <w:rPr>
+          <w:i/>
+        </w:rPr>
+        <w:t>attribute</w:t>
+      </w:r>
+      <w:r>
+        <w:t xml:space="preserve"> that is already in the excluded set, it is removed from the set</w:t>
+      </w:r>
+      <w:r>
+        <w:t>, otherwise it is added</w:t>
+      </w:r>
+      <w:r>
+        <w:t xml:space="preserve">. By default, </w:t>
       </w:r>
       <w:r>
         <w:t>“</w:t>
@@ -1558,6 +1579,8 @@
       <w:r>
         <w:t>Or, visually:</w:t>
       </w:r>
+      <w:bookmarkStart w:id="0" w:name="_GoBack"/>
+      <w:bookmarkEnd w:id="0"/>
     </w:p>
     <w:p/>
     <w:p>
@@ -1804,7 +1827,13 @@
         <w:t xml:space="preserve"> both (N2 ^sub-feature value2) and (N2 ^sub-id N3).</w:t>
       </w:r>
       <w:r>
-        <w:t xml:space="preserve"> If an episode gets a perfect score, such that all leaf WMEs are satisfied, episodic memory attempts to graph match the cue with the episode. So in response to a cue-based retrieval command, episodic memory will return the most recent graph-matched episode, or, if one does not exist, the most recent episode with the maximal episode score.</w:t>
+        <w:t xml:space="preserve"> If an episode gets a perfect score, such that all leaf WMEs are satisfied, episodic memory attempts to graph match the cue with the episode</w:t>
+      </w:r>
+      <w:r>
+        <w:t xml:space="preserve"> (i.e. determine if there exists an isomorphism between the cue and the episode)</w:t>
+      </w:r>
+      <w:r>
+        <w:t>. So in response to a cue-based retrieval command, episodic memory will return the most recent graph-matched episode, or, if one does not exist, the most recent episode with the maximal episode score.</w:t>
       </w:r>
       <w:r>
         <w:t xml:space="preserve"> For clarity, episode recency is directly proportional to the episode id, where larger episode </w:t>
@@ -3768,8 +3797,6 @@
       <w:pPr>
         <w:pStyle w:val="code"/>
       </w:pPr>
-      <w:bookmarkStart w:id="0" w:name="_GoBack"/>
-      <w:bookmarkEnd w:id="0"/>
       <w:r>
         <w:t>(E1 ^command C1 ^present-id 4 ^result R2)</w:t>
       </w:r>

</xml_diff>